<commit_message>
Kapitel 1 and 2.1 done
</commit_message>
<xml_diff>
--- a/docu_Burak/Beispiel einleitung.docx
+++ b/docu_Burak/Beispiel einleitung.docx
@@ -61,14 +61,6 @@
     <w:p>
       <w:pPr>
         <w:rPr>
-          <w:sz w:val="48"/>
-          <w:szCs w:val="48"/>
-        </w:rPr>
-      </w:pPr>
-    </w:p>
-    <w:p>
-      <w:pPr>
-        <w:rPr>
           <w:sz w:val="40"/>
           <w:szCs w:val="40"/>
         </w:rPr>
@@ -84,8 +76,9 @@
     <w:p>
       <w:pPr>
         <w:rPr>
-          <w:sz w:val="48"/>
-          <w:szCs w:val="48"/>
+          <w:rFonts w:ascii="Arial" w:hAnsi="Arial" w:cs="Arial"/>
+          <w:sz w:val="24"/>
+          <w:szCs w:val="24"/>
         </w:rPr>
       </w:pPr>
       <w:r>
@@ -111,17 +104,8 @@
           <w:sz w:val="24"/>
           <w:szCs w:val="24"/>
         </w:rPr>
-        <w:t>Trotz dieser Informationsangebote können jedoch Herausforderungen bei der Bereitstellung von Informationen für Studierende, Mitarbeiter und andere Interessenten auftreten. Zum Beispiel können Informationen nicht immer auf den ersten Blick leicht zugänglich sein oder die Kommunikation kann nicht immer effektiv gestaltet werden. Daher ist es wichtig, die Bedürfnisse der Nutzer zu verstehen und Lösungen zu finden, um die Informationsbereitstellung zu optimieren.</w:t>
-      </w:r>
-    </w:p>
-    <w:p>
-      <w:pPr>
-        <w:rPr>
-          <w:rFonts w:ascii="Arial" w:hAnsi="Arial" w:cs="Arial"/>
-          <w:sz w:val="24"/>
-          <w:szCs w:val="24"/>
-        </w:rPr>
-      </w:pPr>
+        <w:t>Trotz dieser Informationsangebote können jedoch Herausforderungen bei der Bereitstellung von Informationen für Studierende auftreten. Zum Beispiel können Informationen nicht immer auf den ersten Blick leicht zugänglich sein oder die Kommunikation kann nicht immer effektiv gestaltet werden. Daher ist es wichtig, die Bedürfnisse der Nutzer zu verstehen und Lösungen zu finden, um die Informationsbereitstellung zu optimieren.</w:t>
+      </w:r>
     </w:p>
     <w:p>
       <w:pPr>
@@ -152,7 +136,33 @@
           <w:sz w:val="24"/>
           <w:szCs w:val="24"/>
         </w:rPr>
-        <w:t>Das Ziel dieser Studienarbeit ist es, eine App zur Identifizierung von Problemen im Informationsangebot der DHBW Karlsruhe zu entwickeln und alle Informationen auf einer zentralen Plattform zu sammeln. Hierfür sollen die Bedürfnisse der Nutzer analysiert und die Informationsangebote der DHBW Karlsruhe auf ihre Effektivität hin überprüft werden.</w:t>
+        <w:t>Das Ziel dieser Studienarbeit ist es, eine Alternative zum aktuellen Informationsangebot der DHBW Karlsruhe zu entwickeln und alle Informationen auf einer zentralen Plattform zu sammeln. Hierfür sollen die Bedürfnisse der Nutzer analysiert und die Informationsangebote der DHBW Karlsruhe auf ihre Effektivität hin überprüft werden.</w:t>
+      </w:r>
+    </w:p>
+    <w:p>
+      <w:pPr>
+        <w:rPr>
+          <w:rFonts w:ascii="Arial" w:hAnsi="Arial" w:cs="Arial"/>
+          <w:sz w:val="24"/>
+          <w:szCs w:val="24"/>
+        </w:rPr>
+      </w:pPr>
+    </w:p>
+    <w:p>
+      <w:pPr>
+        <w:rPr>
+          <w:rFonts w:ascii="Arial" w:hAnsi="Arial" w:cs="Arial"/>
+          <w:sz w:val="24"/>
+          <w:szCs w:val="24"/>
+        </w:rPr>
+      </w:pPr>
+      <w:r>
+        <w:rPr>
+          <w:rFonts w:ascii="Arial" w:hAnsi="Arial" w:cs="Arial"/>
+          <w:sz w:val="24"/>
+          <w:szCs w:val="24"/>
+        </w:rPr>
+        <w:t>Im Rahmen der Studienarbeit sollen folgende Forschungsfragen beantwortet werden:</w:t>
       </w:r>
     </w:p>
     <w:p>
@@ -179,92 +189,100 @@
           <w:szCs w:val="24"/>
         </w:rPr>
         <w:lastRenderedPageBreak/>
-        <w:t>Im Rahmen der Studienarbeit sollen folgende Forschungsfragen beantwortet werden:</w:t>
-      </w:r>
-    </w:p>
-    <w:p>
-      <w:pPr>
-        <w:rPr>
-          <w:rFonts w:ascii="Arial" w:hAnsi="Arial" w:cs="Arial"/>
-          <w:sz w:val="24"/>
-          <w:szCs w:val="24"/>
-        </w:rPr>
-      </w:pPr>
-    </w:p>
-    <w:p>
-      <w:pPr>
-        <w:pStyle w:val="Listenabsatz"/>
-        <w:numPr>
-          <w:ilvl w:val="0"/>
-          <w:numId w:val="1"/>
-        </w:numPr>
-        <w:rPr>
-          <w:rFonts w:ascii="Arial" w:hAnsi="Arial" w:cs="Arial"/>
-          <w:sz w:val="24"/>
-          <w:szCs w:val="24"/>
-        </w:rPr>
-      </w:pPr>
-      <w:r>
-        <w:rPr>
-          <w:rFonts w:ascii="Arial" w:hAnsi="Arial" w:cs="Arial"/>
-          <w:sz w:val="24"/>
-          <w:szCs w:val="24"/>
-        </w:rPr>
-        <w:t>Welche Informationen sind für die Nutzer der DHBW Karlsruhe am wichtigsten?</w:t>
-      </w:r>
-    </w:p>
-    <w:p>
-      <w:pPr>
-        <w:pStyle w:val="Listenabsatz"/>
-        <w:numPr>
-          <w:ilvl w:val="0"/>
-          <w:numId w:val="1"/>
-        </w:numPr>
-        <w:rPr>
-          <w:rFonts w:ascii="Arial" w:hAnsi="Arial" w:cs="Arial"/>
-          <w:sz w:val="24"/>
-          <w:szCs w:val="24"/>
-        </w:rPr>
-      </w:pPr>
-      <w:r>
-        <w:rPr>
-          <w:rFonts w:ascii="Arial" w:hAnsi="Arial" w:cs="Arial"/>
-          <w:sz w:val="24"/>
-          <w:szCs w:val="24"/>
-        </w:rPr>
-        <w:t>Wie können die Probleme im Informationsangebot erkannt und behoben werden?</w:t>
-      </w:r>
-    </w:p>
-    <w:p>
-      <w:pPr>
-        <w:pStyle w:val="Listenabsatz"/>
-        <w:numPr>
-          <w:ilvl w:val="0"/>
-          <w:numId w:val="1"/>
-        </w:numPr>
-        <w:rPr>
-          <w:rFonts w:ascii="Arial" w:hAnsi="Arial" w:cs="Arial"/>
-          <w:sz w:val="24"/>
-          <w:szCs w:val="24"/>
-        </w:rPr>
-      </w:pPr>
-      <w:r>
-        <w:rPr>
-          <w:rFonts w:ascii="Arial" w:hAnsi="Arial" w:cs="Arial"/>
-          <w:sz w:val="24"/>
-          <w:szCs w:val="24"/>
-        </w:rPr>
-        <w:t>Welche Features sollte die App zur Identifizierung von Problemen im Informationsangebot haben?</w:t>
-      </w:r>
-    </w:p>
-    <w:p>
-      <w:pPr>
-        <w:rPr>
-          <w:rFonts w:ascii="Arial" w:hAnsi="Arial" w:cs="Arial"/>
-          <w:sz w:val="24"/>
-          <w:szCs w:val="24"/>
-        </w:rPr>
-      </w:pPr>
+        <w:t>• Welche Informationen sind für die Nutzer der DHBW Karlsruhe am wichtigsten?</w:t>
+      </w:r>
+    </w:p>
+    <w:p>
+      <w:pPr>
+        <w:rPr>
+          <w:rFonts w:ascii="Arial" w:hAnsi="Arial" w:cs="Arial"/>
+          <w:sz w:val="24"/>
+          <w:szCs w:val="24"/>
+        </w:rPr>
+      </w:pPr>
+      <w:r>
+        <w:rPr>
+          <w:rFonts w:ascii="Arial" w:hAnsi="Arial" w:cs="Arial"/>
+          <w:sz w:val="24"/>
+          <w:szCs w:val="24"/>
+        </w:rPr>
+        <w:t>• Welche Informationsquellen sind für die Nutzer am effektivsten?</w:t>
+      </w:r>
+    </w:p>
+    <w:p>
+      <w:pPr>
+        <w:rPr>
+          <w:rFonts w:ascii="Arial" w:hAnsi="Arial" w:cs="Arial"/>
+          <w:sz w:val="24"/>
+          <w:szCs w:val="24"/>
+        </w:rPr>
+      </w:pPr>
+      <w:r>
+        <w:rPr>
+          <w:rFonts w:ascii="Arial" w:hAnsi="Arial" w:cs="Arial"/>
+          <w:sz w:val="24"/>
+          <w:szCs w:val="24"/>
+        </w:rPr>
+        <w:t>• Wie können die Probleme im Informationsangebot</w:t>
+      </w:r>
+      <w:r>
+        <w:rPr>
+          <w:rFonts w:ascii="Arial" w:hAnsi="Arial" w:cs="Arial"/>
+          <w:sz w:val="24"/>
+          <w:szCs w:val="24"/>
+        </w:rPr>
+        <w:t xml:space="preserve"> </w:t>
+      </w:r>
+      <w:r>
+        <w:rPr>
+          <w:rFonts w:ascii="Arial" w:hAnsi="Arial" w:cs="Arial"/>
+          <w:sz w:val="24"/>
+          <w:szCs w:val="24"/>
+        </w:rPr>
+        <w:t>behoben werden?</w:t>
+      </w:r>
+    </w:p>
+    <w:p>
+      <w:pPr>
+        <w:rPr>
+          <w:rFonts w:ascii="Arial" w:hAnsi="Arial" w:cs="Arial"/>
+          <w:sz w:val="24"/>
+          <w:szCs w:val="24"/>
+        </w:rPr>
+      </w:pPr>
+      <w:r>
+        <w:rPr>
+          <w:rFonts w:ascii="Arial" w:hAnsi="Arial" w:cs="Arial"/>
+          <w:sz w:val="24"/>
+          <w:szCs w:val="24"/>
+        </w:rPr>
+        <w:t>• Welche Features sollte die neue Informationsplattform haben?</w:t>
+      </w:r>
+    </w:p>
+    <w:p>
+      <w:pPr>
+        <w:rPr>
+          <w:rFonts w:ascii="Arial" w:hAnsi="Arial" w:cs="Arial"/>
+          <w:sz w:val="24"/>
+          <w:szCs w:val="24"/>
+        </w:rPr>
+      </w:pPr>
+      <w:r>
+        <w:rPr>
+          <w:rFonts w:ascii="Arial" w:hAnsi="Arial" w:cs="Arial"/>
+          <w:sz w:val="24"/>
+          <w:szCs w:val="24"/>
+        </w:rPr>
+        <w:t>•</w:t>
+      </w:r>
+      <w:r>
+        <w:rPr>
+          <w:rFonts w:ascii="Arial" w:hAnsi="Arial" w:cs="Arial"/>
+          <w:sz w:val="24"/>
+          <w:szCs w:val="24"/>
+        </w:rPr>
+        <w:t xml:space="preserve"> Welche Möglichkeiten gibt es zur Verbesserung?</w:t>
+      </w:r>
     </w:p>
     <w:p>
       <w:pPr>
@@ -278,105 +296,107 @@
           <w:sz w:val="40"/>
           <w:szCs w:val="40"/>
         </w:rPr>
-        <w:t xml:space="preserve">1.3 </w:t>
-      </w:r>
-      <w:r>
-        <w:rPr>
-          <w:sz w:val="40"/>
-          <w:szCs w:val="40"/>
-        </w:rPr>
-        <w:t>Methodik und Vorgehen</w:t>
-      </w:r>
-    </w:p>
-    <w:p>
-      <w:pPr>
-        <w:rPr>
-          <w:rFonts w:ascii="Arial" w:hAnsi="Arial" w:cs="Arial"/>
-          <w:sz w:val="24"/>
-          <w:szCs w:val="24"/>
-        </w:rPr>
-      </w:pPr>
-      <w:r>
-        <w:rPr>
-          <w:rFonts w:ascii="Arial" w:hAnsi="Arial" w:cs="Arial"/>
-          <w:sz w:val="24"/>
-          <w:szCs w:val="24"/>
-        </w:rPr>
-        <w:t xml:space="preserve">Die Studienarbeit wird verschiedene Methoden und Techniken anwenden, um die gestellten Forschungsfragen zu beantworten und die Zielsetzung zu erreichen. Dazu gehören </w:t>
-      </w:r>
-      <w:r>
-        <w:rPr>
-          <w:rFonts w:ascii="Arial" w:hAnsi="Arial" w:cs="Arial"/>
-          <w:sz w:val="24"/>
-          <w:szCs w:val="24"/>
-        </w:rPr>
-        <w:t>eigene Erfahrungen und die unserer Kommilitonen</w:t>
-      </w:r>
-      <w:r>
-        <w:rPr>
-          <w:rFonts w:ascii="Arial" w:hAnsi="Arial" w:cs="Arial"/>
-          <w:sz w:val="24"/>
-          <w:szCs w:val="24"/>
-        </w:rPr>
-        <w:t>, Analyse von Nutzungsdaten der Informationsangebote sowie die Entwicklung eines Prototyps der App.</w:t>
-      </w:r>
-    </w:p>
-    <w:p>
-      <w:pPr>
-        <w:rPr>
-          <w:rFonts w:ascii="Arial" w:hAnsi="Arial" w:cs="Arial"/>
-          <w:sz w:val="24"/>
-          <w:szCs w:val="24"/>
-        </w:rPr>
-      </w:pPr>
-      <w:r>
-        <w:rPr>
-          <w:rFonts w:ascii="Arial" w:hAnsi="Arial" w:cs="Arial"/>
-          <w:sz w:val="24"/>
-          <w:szCs w:val="24"/>
-        </w:rPr>
-        <w:t>Die Analyse von Nutzungsdaten erfolgt durch die Verwendung von Analysetools, die Daten über die Nutzung der verschiedenen Informationsangebote der Hochschule sammeln und auswerten. Diese Daten können Einblicke in die am häufigsten aufgerufenen Informationen und die Nutzungsgewohnheiten der Nutzer geben.</w:t>
-      </w:r>
-    </w:p>
-    <w:p>
-      <w:pPr>
-        <w:rPr>
-          <w:rFonts w:ascii="Arial" w:hAnsi="Arial" w:cs="Arial"/>
-          <w:sz w:val="24"/>
-          <w:szCs w:val="24"/>
-        </w:rPr>
-      </w:pPr>
-      <w:r>
-        <w:rPr>
-          <w:rFonts w:ascii="Arial" w:hAnsi="Arial" w:cs="Arial"/>
-          <w:sz w:val="24"/>
-          <w:szCs w:val="24"/>
-        </w:rPr>
-        <w:t>Basierend auf den Ergebnissen der Analyse von Nutzungsdaten wird ein Prototyp der App entwickelt, der es den Nutzern ermöglicht,</w:t>
-      </w:r>
-      <w:r>
-        <w:rPr>
-          <w:rFonts w:ascii="Arial" w:hAnsi="Arial" w:cs="Arial"/>
-          <w:sz w:val="24"/>
-          <w:szCs w:val="24"/>
-        </w:rPr>
-        <w:t xml:space="preserve"> die </w:t>
-      </w:r>
-      <w:r>
-        <w:rPr>
-          <w:rFonts w:ascii="Arial" w:hAnsi="Arial" w:cs="Arial"/>
-          <w:sz w:val="24"/>
-          <w:szCs w:val="24"/>
-        </w:rPr>
-        <w:t xml:space="preserve">Probleme im Informationsangebot der DHBW Karlsruhe zu </w:t>
-      </w:r>
-      <w:r>
-        <w:rPr>
-          <w:rFonts w:ascii="Arial" w:hAnsi="Arial" w:cs="Arial"/>
-          <w:sz w:val="24"/>
-          <w:szCs w:val="24"/>
-        </w:rPr>
-        <w:t>umgehen und eine vorläufige Lösung des Problems zu testen</w:t>
+        <w:t>1.3 Methodik und Vorgehen</w:t>
+      </w:r>
+    </w:p>
+    <w:p>
+      <w:pPr>
+        <w:rPr>
+          <w:rFonts w:ascii="Arial" w:hAnsi="Arial" w:cs="Arial"/>
+          <w:sz w:val="24"/>
+          <w:szCs w:val="24"/>
+        </w:rPr>
+      </w:pPr>
+      <w:r>
+        <w:rPr>
+          <w:rFonts w:ascii="Arial" w:hAnsi="Arial" w:cs="Arial"/>
+          <w:sz w:val="24"/>
+          <w:szCs w:val="24"/>
+        </w:rPr>
+        <w:t xml:space="preserve">Um die Zielsetzung der Studienarbeit zu erreichen und die gestellten Forschungsfragen zu beantworten, werden verschiedene Methoden und Techniken angewendet. Hierzu zählen die Sammlung von Erfahrungen aus Sicht der Studierenden, die Analyse von </w:t>
+      </w:r>
+      <w:r>
+        <w:rPr>
+          <w:rFonts w:ascii="Arial" w:hAnsi="Arial" w:cs="Arial"/>
+          <w:sz w:val="24"/>
+          <w:szCs w:val="24"/>
+        </w:rPr>
+        <w:t xml:space="preserve">persönlichen Erfahrungsgesprächen </w:t>
+      </w:r>
+      <w:r>
+        <w:rPr>
+          <w:rFonts w:ascii="Arial" w:hAnsi="Arial" w:cs="Arial"/>
+          <w:sz w:val="24"/>
+          <w:szCs w:val="24"/>
+        </w:rPr>
+        <w:t>sowie die Entwicklung eines alternativen Informationsangebotsprototyps.</w:t>
+      </w:r>
+    </w:p>
+    <w:p>
+      <w:pPr>
+        <w:rPr>
+          <w:rFonts w:ascii="Arial" w:hAnsi="Arial" w:cs="Arial"/>
+          <w:sz w:val="24"/>
+          <w:szCs w:val="24"/>
+        </w:rPr>
+      </w:pPr>
+      <w:r>
+        <w:rPr>
+          <w:rFonts w:ascii="Arial" w:hAnsi="Arial" w:cs="Arial"/>
+          <w:sz w:val="24"/>
+          <w:szCs w:val="24"/>
+        </w:rPr>
+        <w:t>Die Analyse der Erfahrungen erfolgt durch die Auswertung von Feedback</w:t>
+      </w:r>
+      <w:r>
+        <w:rPr>
+          <w:rFonts w:ascii="Arial" w:hAnsi="Arial" w:cs="Arial"/>
+          <w:sz w:val="24"/>
+          <w:szCs w:val="24"/>
+        </w:rPr>
+        <w:t xml:space="preserve">-Quellen </w:t>
+      </w:r>
+      <w:r>
+        <w:rPr>
+          <w:rFonts w:ascii="Arial" w:hAnsi="Arial" w:cs="Arial"/>
+          <w:sz w:val="24"/>
+          <w:szCs w:val="24"/>
+        </w:rPr>
+        <w:t xml:space="preserve">wie beispielsweise Umfragen oder </w:t>
+      </w:r>
+      <w:r>
+        <w:rPr>
+          <w:rFonts w:ascii="Arial" w:hAnsi="Arial" w:cs="Arial"/>
+          <w:sz w:val="24"/>
+          <w:szCs w:val="24"/>
+        </w:rPr>
+        <w:t>persönliche Gespräche</w:t>
+      </w:r>
+      <w:r>
+        <w:rPr>
+          <w:rFonts w:ascii="Arial" w:hAnsi="Arial" w:cs="Arial"/>
+          <w:sz w:val="24"/>
+          <w:szCs w:val="24"/>
+        </w:rPr>
+        <w:t xml:space="preserve"> mit </w:t>
+      </w:r>
+      <w:proofErr w:type="spellStart"/>
+      <w:r>
+        <w:rPr>
+          <w:rFonts w:ascii="Arial" w:hAnsi="Arial" w:cs="Arial"/>
+          <w:sz w:val="24"/>
+          <w:szCs w:val="24"/>
+        </w:rPr>
+        <w:t>Studierenden.Dabei</w:t>
+      </w:r>
+      <w:proofErr w:type="spellEnd"/>
+      <w:r>
+        <w:rPr>
+          <w:rFonts w:ascii="Arial" w:hAnsi="Arial" w:cs="Arial"/>
+          <w:sz w:val="24"/>
+          <w:szCs w:val="24"/>
+        </w:rPr>
+        <w:t xml:space="preserve"> wird besonders auf wiederkehrende Probleme und Schwierigkeiten im Umgang mit den Informationsangeboten geachtet. Diese Erfahrungen sind wichtig, um die Bedürfnisse und Erwartungen der Studierenden an das Informationsangebot der DHBW Karlsruhe besser zu verstehen und mögliche Verbesserungsmöglichkeiten zu identifizieren</w:t>
       </w:r>
       <w:r>
         <w:rPr>
@@ -386,21 +406,39 @@
         </w:rPr>
         <w:t>.</w:t>
       </w:r>
-      <w:r>
-        <w:rPr>
-          <w:rFonts w:ascii="Arial" w:hAnsi="Arial" w:cs="Arial"/>
-          <w:sz w:val="24"/>
-          <w:szCs w:val="24"/>
-        </w:rPr>
-        <w:t xml:space="preserve"> </w:t>
-      </w:r>
-      <w:r>
-        <w:rPr>
-          <w:rFonts w:ascii="Arial" w:hAnsi="Arial" w:cs="Arial"/>
-          <w:sz w:val="24"/>
-          <w:szCs w:val="24"/>
-        </w:rPr>
-        <w:t>Der Prototyp wird anschließend an einer ausgewählten Gruppe von Nutzern getestet, um Feedback und Verbesserungsvorschläge zu sammeln.</w:t>
+    </w:p>
+    <w:p>
+      <w:pPr>
+        <w:rPr>
+          <w:rFonts w:ascii="Arial" w:hAnsi="Arial" w:cs="Arial"/>
+          <w:sz w:val="24"/>
+          <w:szCs w:val="24"/>
+        </w:rPr>
+      </w:pPr>
+      <w:r>
+        <w:rPr>
+          <w:rFonts w:ascii="Arial" w:hAnsi="Arial" w:cs="Arial"/>
+          <w:sz w:val="24"/>
+          <w:szCs w:val="24"/>
+        </w:rPr>
+        <w:t>Nach der Analyse der Erfahrungen wird ein alternativer Informationsangebotsprototyp entwickelt, der auf den Bedürfnissen und Erwartungen der Studierenden basiert. Der Prototyp wird an einer ausgewählten Gruppe von Studierenden getestet, um Feedback und Verbesserungsvorschläge zu sammeln.</w:t>
+      </w:r>
+    </w:p>
+    <w:p>
+      <w:pPr>
+        <w:rPr>
+          <w:rFonts w:ascii="Arial" w:hAnsi="Arial" w:cs="Arial"/>
+          <w:sz w:val="24"/>
+          <w:szCs w:val="24"/>
+        </w:rPr>
+      </w:pPr>
+      <w:r>
+        <w:rPr>
+          <w:rFonts w:ascii="Arial" w:hAnsi="Arial" w:cs="Arial"/>
+          <w:sz w:val="24"/>
+          <w:szCs w:val="24"/>
+        </w:rPr>
+        <w:t>Insgesamt ist die Einbeziehung der Erfahrungen und des Feedbacks von Studierenden ein wichtiger Schritt, um ein Informationsangebot zu entwickeln, das den Bedürfnissen der Nutzer entspricht und eine positive Nutzererfahrung bietet.</w:t>
       </w:r>
     </w:p>
     <w:p>
@@ -446,23 +484,7 @@
           <w:sz w:val="24"/>
           <w:szCs w:val="24"/>
         </w:rPr>
-        <w:t>Die Studienarbeit hat das Ziel, einen Beitrag zur Verbesserung des Informationsangebots der DHBW Karlsruhe zu leisten und innovative Lösungen für ähnliche Herausforderungen in anderen Bildungseinrichtungen zu entwickeln. Durch die Entwicklung einer App zur Identifizierung von Problemen im Informationsangebot der Hochschule und die Einbeziehung der Nutzer in den Prozess können potenzielle Probleme schnell erkannt und behoben werden.</w:t>
-      </w:r>
-      <w:r>
-        <w:rPr>
-          <w:rFonts w:ascii="Arial" w:hAnsi="Arial" w:cs="Arial"/>
-          <w:sz w:val="24"/>
-          <w:szCs w:val="24"/>
-        </w:rPr>
-        <w:t xml:space="preserve"> </w:t>
-      </w:r>
-      <w:r>
-        <w:rPr>
-          <w:rFonts w:ascii="Arial" w:hAnsi="Arial" w:cs="Arial"/>
-          <w:sz w:val="24"/>
-          <w:szCs w:val="24"/>
-        </w:rPr>
-        <w:t>Die Relevanz des Themas für die Studierenden, Mitarbeiter und andere Interessenten der DHBW Karlsruhe sowie für die Hochschullandschaft im Allgemeinen ist hoch, da ein effektives Informationsangebot ein wichtiger Faktor für eine erfolgreiche und zufriedenstellende Hochschulerfahrung ist. Durch die Entwicklung innovativer Lösungen können Bildungseinrichtungen die Bedürfnisse ihrer Nutzer besser verstehen und erfüllen.</w:t>
+        <w:t>Die Entwicklung einer alternativen Informationsplattform für die DHBW Karlsruhe und die anschließende Evaluation der Nutzererfahrung durch eine Umfrage haben das Ziel, die Informationsbereitstellung für Studierende, Mitarbeiter und andere Interessenten zu optimieren. Die Ergebnisse dieser Studienarbeit haben somit den potentiellen Nutzen, die Effektivität der Informationsbereitstellung zu erhöhen und damit die Zufriedenheit der Nutzer zu steigern. Diese Studienarbeit leistet somit einen Beitrag zur Verbesserung des Informationsangebots an Bildungseinrichtungen und trägt damit auch zu einer erfolgreichen und zufriedenstellenden Hochschulerfahrung bei.</w:t>
       </w:r>
     </w:p>
     <w:p>

</xml_diff>